<commit_message>
Adding of CV and Cover letter
</commit_message>
<xml_diff>
--- a/iteration-1/virginia_angelova__1701321096/CoverLetter_VirdzhiniaAngelova.docx
+++ b/iteration-1/virginia_angelova__1701321096/CoverLetter_VirdzhiniaAngelova.docx
@@ -339,6 +339,14 @@
         </w:rPr>
         <w:t>them developing</w:t>
       </w:r>
+      <w:r>
+        <w:rPr>
+          <w:sz w:val="32"/>
+          <w:szCs w:val="32"/>
+          <w:lang w:val="en-US"/>
+        </w:rPr>
+        <w:t xml:space="preserve"> rо</w:t>
+      </w:r>
       <w:bookmarkStart w:id="0" w:name="_GoBack"/>
       <w:bookmarkEnd w:id="0"/>
       <w:r>
@@ -347,7 +355,7 @@
           <w:szCs w:val="32"/>
           <w:lang w:val="en-US"/>
         </w:rPr>
-        <w:t xml:space="preserve"> rackets and why not to invent</w:t>
+        <w:t>ckets and why not to invent</w:t>
       </w:r>
       <w:r>
         <w:rPr>

</xml_diff>